<commit_message>
Added assignment clicker game unity project
- Copied existing class project
- Renamed to ClickerAssignment
- Renamed:
CookieClickHandler > ClickHandler (both script and meta file)
FingerUpgrade > ClickerUpgrade (both script and meta file)

- Added answers to the 2 final questions in the TDD/Rationale word document.
</commit_message>
<xml_diff>
--- a/GameDevelopment/GameDevelopmentAssignment1.docx
+++ b/GameDevelopment/GameDevelopmentAssignment1.docx
@@ -174,34 +174,7 @@
           <w:szCs w:val="24"/>
           <w:lang w:val="en-AU"/>
         </w:rPr>
-        <w:t xml:space="preserve">The design that stemmed from this concept was that clicking brought to life a certain number of populace members. The game reduces an amount of populace members every specified amount of time. </w:t>
-      </w:r>
-      <w:r>
-        <w:rPr>
-          <w:rFonts w:ascii="Fira Code" w:hAnsi="Fira Code" w:cs="Fira Code"/>
-          <w:sz w:val="24"/>
-          <w:szCs w:val="24"/>
-          <w:lang w:val="en-AU"/>
-        </w:rPr>
-        <w:t>The upgrades available would increase the</w:t>
-      </w:r>
-      <w:r>
-        <w:rPr>
-          <w:rFonts w:ascii="Fira Code" w:hAnsi="Fira Code" w:cs="Fira Code"/>
-          <w:sz w:val="24"/>
-          <w:szCs w:val="24"/>
-          <w:lang w:val="en-AU"/>
-        </w:rPr>
-        <w:t xml:space="preserve"> members’</w:t>
-      </w:r>
-      <w:r>
-        <w:rPr>
-          <w:rFonts w:ascii="Fira Code" w:hAnsi="Fira Code" w:cs="Fira Code"/>
-          <w:sz w:val="24"/>
-          <w:szCs w:val="24"/>
-          <w:lang w:val="en-AU"/>
-        </w:rPr>
-        <w:t xml:space="preserve"> inherent life span or would give the player additional populace members per click.</w:t>
+        <w:t>The design that stemmed from this concept was that clicking brought to life a certain number of populace members. The game reduces an amount of populace members every specified amount of time. The upgrades available would increase the members’ inherent life span or would give the player additional populace members per click.</w:t>
       </w:r>
     </w:p>
     <w:p>
@@ -234,7 +207,27 @@
           <w:szCs w:val="24"/>
           <w:lang w:val="en-AU"/>
         </w:rPr>
-        <w:t>: I will be using Unity Engine to implement this design using C# object oriented programming language.</w:t>
+        <w:t xml:space="preserve">: I will be using Unity Engine to implement this design using C# </w:t>
+      </w:r>
+      <w:proofErr w:type="gramStart"/>
+      <w:r>
+        <w:rPr>
+          <w:rFonts w:ascii="Fira Code" w:hAnsi="Fira Code" w:cs="Fira Code"/>
+          <w:sz w:val="24"/>
+          <w:szCs w:val="24"/>
+          <w:lang w:val="en-AU"/>
+        </w:rPr>
+        <w:t>object oriented</w:t>
+      </w:r>
+      <w:proofErr w:type="gramEnd"/>
+      <w:r>
+        <w:rPr>
+          <w:rFonts w:ascii="Fira Code" w:hAnsi="Fira Code" w:cs="Fira Code"/>
+          <w:sz w:val="24"/>
+          <w:szCs w:val="24"/>
+          <w:lang w:val="en-AU"/>
+        </w:rPr>
+        <w:t xml:space="preserve"> programming language.</w:t>
       </w:r>
     </w:p>
     <w:p>
@@ -258,7 +251,27 @@
           <w:szCs w:val="24"/>
           <w:lang w:val="en-AU"/>
         </w:rPr>
-        <w:t>Testing: Finally I will be testing the game before creating a build to be released and submitted for grading.</w:t>
+        <w:t xml:space="preserve">Testing: </w:t>
+      </w:r>
+      <w:proofErr w:type="gramStart"/>
+      <w:r>
+        <w:rPr>
+          <w:rFonts w:ascii="Fira Code" w:hAnsi="Fira Code" w:cs="Fira Code"/>
+          <w:sz w:val="24"/>
+          <w:szCs w:val="24"/>
+          <w:lang w:val="en-AU"/>
+        </w:rPr>
+        <w:t>Finally</w:t>
+      </w:r>
+      <w:proofErr w:type="gramEnd"/>
+      <w:r>
+        <w:rPr>
+          <w:rFonts w:ascii="Fira Code" w:hAnsi="Fira Code" w:cs="Fira Code"/>
+          <w:sz w:val="24"/>
+          <w:szCs w:val="24"/>
+          <w:lang w:val="en-AU"/>
+        </w:rPr>
+        <w:t xml:space="preserve"> I will be testing the game before creating a build to be released and submitted for grading.</w:t>
       </w:r>
     </w:p>
     <w:p>
@@ -1047,6 +1060,7 @@
                 <w:lang w:val="en-AU"/>
               </w:rPr>
             </w:pPr>
+            <w:proofErr w:type="gramStart"/>
             <w:r>
               <w:rPr>
                 <w:rFonts w:ascii="Fira Code" w:hAnsi="Fira Code" w:cs="Fira Code"/>
@@ -1056,6 +1070,7 @@
               </w:rPr>
               <w:t>Open-source</w:t>
             </w:r>
+            <w:proofErr w:type="gramEnd"/>
           </w:p>
         </w:tc>
         <w:tc>
@@ -1074,6 +1089,7 @@
                 <w:lang w:val="en-AU"/>
               </w:rPr>
             </w:pPr>
+            <w:proofErr w:type="gramStart"/>
             <w:r>
               <w:rPr>
                 <w:rFonts w:ascii="Fira Code" w:hAnsi="Fira Code" w:cs="Fira Code"/>
@@ -1081,7 +1097,17 @@
                 <w:szCs w:val="24"/>
                 <w:lang w:val="en-AU"/>
               </w:rPr>
-              <w:t>Open-source (depending on implementation)</w:t>
+              <w:t>Open-source</w:t>
+            </w:r>
+            <w:proofErr w:type="gramEnd"/>
+            <w:r>
+              <w:rPr>
+                <w:rFonts w:ascii="Fira Code" w:hAnsi="Fira Code" w:cs="Fira Code"/>
+                <w:sz w:val="24"/>
+                <w:szCs w:val="24"/>
+                <w:lang w:val="en-AU"/>
+              </w:rPr>
+              <w:t xml:space="preserve"> (depending on implementation)</w:t>
             </w:r>
           </w:p>
         </w:tc>
@@ -1369,8 +1395,19 @@
                 <w:szCs w:val="24"/>
                 <w:lang w:val="en-AU"/>
               </w:rPr>
-              <w:t>Encased in { }</w:t>
+              <w:t xml:space="preserve">Encased in </w:t>
             </w:r>
+            <w:proofErr w:type="gramStart"/>
+            <w:r>
+              <w:rPr>
+                <w:rFonts w:ascii="Fira Code" w:hAnsi="Fira Code" w:cs="Fira Code"/>
+                <w:sz w:val="24"/>
+                <w:szCs w:val="24"/>
+                <w:lang w:val="en-AU"/>
+              </w:rPr>
+              <w:t>{ }</w:t>
+            </w:r>
+            <w:proofErr w:type="gramEnd"/>
           </w:p>
         </w:tc>
         <w:tc>
@@ -1432,8 +1469,19 @@
                 <w:szCs w:val="24"/>
                 <w:lang w:val="en-AU"/>
               </w:rPr>
-              <w:t>Encased in { }</w:t>
+              <w:t xml:space="preserve">Encased in </w:t>
             </w:r>
+            <w:proofErr w:type="gramStart"/>
+            <w:r>
+              <w:rPr>
+                <w:rFonts w:ascii="Fira Code" w:hAnsi="Fira Code" w:cs="Fira Code"/>
+                <w:sz w:val="24"/>
+                <w:szCs w:val="24"/>
+                <w:lang w:val="en-AU"/>
+              </w:rPr>
+              <w:t>{ }</w:t>
+            </w:r>
+            <w:proofErr w:type="gramEnd"/>
           </w:p>
         </w:tc>
       </w:tr>
@@ -1651,34 +1699,7 @@
                 <w:szCs w:val="24"/>
                 <w:lang w:val="en-AU"/>
               </w:rPr>
-              <w:t xml:space="preserve">Cannot use </w:t>
-            </w:r>
-            <w:r>
-              <w:rPr>
-                <w:rFonts w:ascii="Fira Code" w:hAnsi="Fira Code" w:cs="Fira Code"/>
-                <w:sz w:val="24"/>
-                <w:szCs w:val="24"/>
-                <w:lang w:val="en-AU"/>
-              </w:rPr>
-              <w:t>reserved</w:t>
-            </w:r>
-            <w:r>
-              <w:rPr>
-                <w:rFonts w:ascii="Fira Code" w:hAnsi="Fira Code" w:cs="Fira Code"/>
-                <w:sz w:val="24"/>
-                <w:szCs w:val="24"/>
-                <w:lang w:val="en-AU"/>
-              </w:rPr>
-              <w:t xml:space="preserve"> </w:t>
-            </w:r>
-            <w:r>
-              <w:rPr>
-                <w:rFonts w:ascii="Fira Code" w:hAnsi="Fira Code" w:cs="Fira Code"/>
-                <w:sz w:val="24"/>
-                <w:szCs w:val="24"/>
-                <w:lang w:val="en-AU"/>
-              </w:rPr>
-              <w:t>words</w:t>
+              <w:t>Cannot use reserved words</w:t>
             </w:r>
           </w:p>
         </w:tc>
@@ -1792,7 +1813,27 @@
           <w:szCs w:val="24"/>
           <w:lang w:val="en-AU"/>
         </w:rPr>
-        <w:t xml:space="preserve">Another difference in syntax is both C# and C++ declare their method bodies within curly parenthesis { }, whereas with Python the method body is simply any following line after a function name declaration and colon. Example: </w:t>
+        <w:t xml:space="preserve">Another difference in syntax is both C# and C++ declare their method bodies within curly parenthesis </w:t>
+      </w:r>
+      <w:proofErr w:type="gramStart"/>
+      <w:r>
+        <w:rPr>
+          <w:rFonts w:ascii="Fira Code" w:hAnsi="Fira Code" w:cs="Fira Code"/>
+          <w:sz w:val="24"/>
+          <w:szCs w:val="24"/>
+          <w:lang w:val="en-AU"/>
+        </w:rPr>
+        <w:t>{ }</w:t>
+      </w:r>
+      <w:proofErr w:type="gramEnd"/>
+      <w:r>
+        <w:rPr>
+          <w:rFonts w:ascii="Fira Code" w:hAnsi="Fira Code" w:cs="Fira Code"/>
+          <w:sz w:val="24"/>
+          <w:szCs w:val="24"/>
+          <w:lang w:val="en-AU"/>
+        </w:rPr>
+        <w:t xml:space="preserve">, whereas with Python the method body is simply any following line after a function name declaration and colon. Example: </w:t>
       </w:r>
     </w:p>
     <w:p>
@@ -1814,7 +1855,17 @@
           <w:szCs w:val="24"/>
           <w:lang w:val="en-AU"/>
         </w:rPr>
-        <w:t>My_Function</w:t>
+        <w:t>My_</w:t>
+      </w:r>
+      <w:proofErr w:type="gramStart"/>
+      <w:r>
+        <w:rPr>
+          <w:rFonts w:ascii="Fira Code" w:hAnsi="Fira Code" w:cs="Fira Code"/>
+          <w:sz w:val="24"/>
+          <w:szCs w:val="24"/>
+          <w:lang w:val="en-AU"/>
+        </w:rPr>
+        <w:t>Function</w:t>
       </w:r>
       <w:proofErr w:type="spellEnd"/>
       <w:r>
@@ -1824,7 +1875,17 @@
           <w:szCs w:val="24"/>
           <w:lang w:val="en-AU"/>
         </w:rPr>
-        <w:t>():</w:t>
+        <w:t>(</w:t>
+      </w:r>
+      <w:proofErr w:type="gramEnd"/>
+      <w:r>
+        <w:rPr>
+          <w:rFonts w:ascii="Fira Code" w:hAnsi="Fira Code" w:cs="Fira Code"/>
+          <w:sz w:val="24"/>
+          <w:szCs w:val="24"/>
+          <w:lang w:val="en-AU"/>
+        </w:rPr>
+        <w:t>):</w:t>
       </w:r>
     </w:p>
     <w:p>
@@ -1846,8 +1907,19 @@
           <w:lang w:val="en-AU"/>
         </w:rPr>
         <w:lastRenderedPageBreak/>
-        <w:t>#my</w:t>
-      </w:r>
+        <w:t>#</w:t>
+      </w:r>
+      <w:proofErr w:type="gramStart"/>
+      <w:r>
+        <w:rPr>
+          <w:rFonts w:ascii="Fira Code" w:hAnsi="Fira Code" w:cs="Fira Code"/>
+          <w:sz w:val="24"/>
+          <w:szCs w:val="24"/>
+          <w:lang w:val="en-AU"/>
+        </w:rPr>
+        <w:t>my</w:t>
+      </w:r>
+      <w:proofErr w:type="gramEnd"/>
     </w:p>
     <w:p>
       <w:pPr>
@@ -1867,8 +1939,19 @@
           <w:szCs w:val="24"/>
           <w:lang w:val="en-AU"/>
         </w:rPr>
-        <w:t>#method</w:t>
-      </w:r>
+        <w:t>#</w:t>
+      </w:r>
+      <w:proofErr w:type="gramStart"/>
+      <w:r>
+        <w:rPr>
+          <w:rFonts w:ascii="Fira Code" w:hAnsi="Fira Code" w:cs="Fira Code"/>
+          <w:sz w:val="24"/>
+          <w:szCs w:val="24"/>
+          <w:lang w:val="en-AU"/>
+        </w:rPr>
+        <w:t>method</w:t>
+      </w:r>
+      <w:proofErr w:type="gramEnd"/>
     </w:p>
     <w:p>
       <w:pPr>
@@ -1888,8 +1971,19 @@
           <w:szCs w:val="24"/>
           <w:lang w:val="en-AU"/>
         </w:rPr>
-        <w:t>#body</w:t>
-      </w:r>
+        <w:t>#</w:t>
+      </w:r>
+      <w:proofErr w:type="gramStart"/>
+      <w:r>
+        <w:rPr>
+          <w:rFonts w:ascii="Fira Code" w:hAnsi="Fira Code" w:cs="Fira Code"/>
+          <w:sz w:val="24"/>
+          <w:szCs w:val="24"/>
+          <w:lang w:val="en-AU"/>
+        </w:rPr>
+        <w:t>body</w:t>
+      </w:r>
+      <w:proofErr w:type="gramEnd"/>
     </w:p>
     <w:p>
       <w:pPr>
@@ -1970,7 +2064,27 @@
           <w:szCs w:val="24"/>
           <w:lang w:val="en-AU"/>
         </w:rPr>
-        <w:t>In Python and in C# both programs start with a method or function called “Main()”, and similarly in both languages they usually communicate between ‘modules’ of code. In Python those look like different functions and vague structures of functions, and in C# those modules are much more strictly defined in containers such as namespaces, classes, and structs. That’s about where the script structure similarities end.</w:t>
+        <w:t>In Python and in C# both programs start with a method or function called “</w:t>
+      </w:r>
+      <w:proofErr w:type="gramStart"/>
+      <w:r>
+        <w:rPr>
+          <w:rFonts w:ascii="Fira Code" w:hAnsi="Fira Code" w:cs="Fira Code"/>
+          <w:sz w:val="24"/>
+          <w:szCs w:val="24"/>
+          <w:lang w:val="en-AU"/>
+        </w:rPr>
+        <w:t>Main(</w:t>
+      </w:r>
+      <w:proofErr w:type="gramEnd"/>
+      <w:r>
+        <w:rPr>
+          <w:rFonts w:ascii="Fira Code" w:hAnsi="Fira Code" w:cs="Fira Code"/>
+          <w:sz w:val="24"/>
+          <w:szCs w:val="24"/>
+          <w:lang w:val="en-AU"/>
+        </w:rPr>
+        <w:t>)”, and similarly in both languages they usually communicate between ‘modules’ of code. In Python those look like different functions and vague structures of functions, and in C# those modules are much more strictly defined in containers such as namespaces, classes, and structs. That’s about where the script structure similarities end.</w:t>
       </w:r>
     </w:p>
     <w:p>
@@ -1991,16 +2105,56 @@
           <w:szCs w:val="24"/>
           <w:lang w:val="en-AU"/>
         </w:rPr>
-        <w:t>C# structures its scripts with its syntactically required namespace declarations, then what namespace is within the script file (or multiple namespaces after each other, though 1 per file is industry standard) and classes within that. The first of this code to be run is the class called ‘Program’ if the scripts are not using a game engine, in which case the flow of scripts are dependant on how the objects interact. Otherwise, the script will start with a function/method called Start()</w:t>
-      </w:r>
-      <w:r>
-        <w:rPr>
-          <w:rFonts w:ascii="Fira Code" w:hAnsi="Fira Code" w:cs="Fira Code"/>
-          <w:sz w:val="24"/>
-          <w:szCs w:val="24"/>
-          <w:lang w:val="en-AU"/>
-        </w:rPr>
-        <w:t>. A method called Update() will run every frame with most game engines.</w:t>
+        <w:t xml:space="preserve">C# structures its scripts with its syntactically required namespace declarations, then what namespace is within the script file (or multiple namespaces after each other, though 1 per file is industry standard) and classes within that. The first of this code to be run is the class called ‘Program’ if the scripts are not using a game engine, in which case the flow of scripts are dependant on how the objects interact. Otherwise, the script will start with a function/method called </w:t>
+      </w:r>
+      <w:proofErr w:type="gramStart"/>
+      <w:r>
+        <w:rPr>
+          <w:rFonts w:ascii="Fira Code" w:hAnsi="Fira Code" w:cs="Fira Code"/>
+          <w:sz w:val="24"/>
+          <w:szCs w:val="24"/>
+          <w:lang w:val="en-AU"/>
+        </w:rPr>
+        <w:t>Start(</w:t>
+      </w:r>
+      <w:proofErr w:type="gramEnd"/>
+      <w:r>
+        <w:rPr>
+          <w:rFonts w:ascii="Fira Code" w:hAnsi="Fira Code" w:cs="Fira Code"/>
+          <w:sz w:val="24"/>
+          <w:szCs w:val="24"/>
+          <w:lang w:val="en-AU"/>
+        </w:rPr>
+        <w:t>)</w:t>
+      </w:r>
+      <w:r>
+        <w:rPr>
+          <w:rFonts w:ascii="Fira Code" w:hAnsi="Fira Code" w:cs="Fira Code"/>
+          <w:sz w:val="24"/>
+          <w:szCs w:val="24"/>
+          <w:lang w:val="en-AU"/>
+        </w:rPr>
+        <w:t xml:space="preserve">. A method called </w:t>
+      </w:r>
+      <w:proofErr w:type="gramStart"/>
+      <w:r>
+        <w:rPr>
+          <w:rFonts w:ascii="Fira Code" w:hAnsi="Fira Code" w:cs="Fira Code"/>
+          <w:sz w:val="24"/>
+          <w:szCs w:val="24"/>
+          <w:lang w:val="en-AU"/>
+        </w:rPr>
+        <w:t>Update(</w:t>
+      </w:r>
+      <w:proofErr w:type="gramEnd"/>
+      <w:r>
+        <w:rPr>
+          <w:rFonts w:ascii="Fira Code" w:hAnsi="Fira Code" w:cs="Fira Code"/>
+          <w:sz w:val="24"/>
+          <w:szCs w:val="24"/>
+          <w:lang w:val="en-AU"/>
+        </w:rPr>
+        <w:t>) will run every frame with most game engines.</w:t>
       </w:r>
     </w:p>
     <w:p>
@@ -2014,14 +2168,45 @@
           <w:lang w:val="en-AU"/>
         </w:rPr>
       </w:pPr>
-      <w:r>
-        <w:rPr>
-          <w:rFonts w:ascii="Fira Code" w:hAnsi="Fira Code" w:cs="Fira Code"/>
-          <w:sz w:val="24"/>
-          <w:szCs w:val="24"/>
-          <w:lang w:val="en-AU"/>
-        </w:rPr>
-        <w:t>Python however, controls its flow mostly through the order in which the functions and script calls are written. There is the Main() function where a script will start if outside the realm of a game engine, but otherwise a module would have to be written to loop through other functions or modules.</w:t>
+      <w:proofErr w:type="gramStart"/>
+      <w:r>
+        <w:rPr>
+          <w:rFonts w:ascii="Fira Code" w:hAnsi="Fira Code" w:cs="Fira Code"/>
+          <w:sz w:val="24"/>
+          <w:szCs w:val="24"/>
+          <w:lang w:val="en-AU"/>
+        </w:rPr>
+        <w:t>Python</w:t>
+      </w:r>
+      <w:proofErr w:type="gramEnd"/>
+      <w:r>
+        <w:rPr>
+          <w:rFonts w:ascii="Fira Code" w:hAnsi="Fira Code" w:cs="Fira Code"/>
+          <w:sz w:val="24"/>
+          <w:szCs w:val="24"/>
+          <w:lang w:val="en-AU"/>
+        </w:rPr>
+        <w:t xml:space="preserve"> however, controls its flow mostly through the order in which the functions and script calls are written. There is the </w:t>
+      </w:r>
+      <w:proofErr w:type="gramStart"/>
+      <w:r>
+        <w:rPr>
+          <w:rFonts w:ascii="Fira Code" w:hAnsi="Fira Code" w:cs="Fira Code"/>
+          <w:sz w:val="24"/>
+          <w:szCs w:val="24"/>
+          <w:lang w:val="en-AU"/>
+        </w:rPr>
+        <w:t>Main(</w:t>
+      </w:r>
+      <w:proofErr w:type="gramEnd"/>
+      <w:r>
+        <w:rPr>
+          <w:rFonts w:ascii="Fira Code" w:hAnsi="Fira Code" w:cs="Fira Code"/>
+          <w:sz w:val="24"/>
+          <w:szCs w:val="24"/>
+          <w:lang w:val="en-AU"/>
+        </w:rPr>
+        <w:t>) function where a script will start if outside the realm of a game engine, but otherwise a module would have to be written to loop through other functions or modules.</w:t>
       </w:r>
     </w:p>
     <w:p>
@@ -2083,6 +2268,8 @@
       <w:r>
         <w:rPr>
           <w:rFonts w:ascii="Fira Code" w:hAnsi="Fira Code" w:cs="Fira Code"/>
+          <w:b/>
+          <w:bCs/>
           <w:sz w:val="24"/>
           <w:szCs w:val="24"/>
           <w:lang w:val="en-AU"/>
@@ -2127,11 +2314,22 @@
       <w:r>
         <w:rPr>
           <w:rFonts w:ascii="Fira Code" w:hAnsi="Fira Code" w:cs="Fira Code"/>
-          <w:sz w:val="24"/>
-          <w:szCs w:val="24"/>
-          <w:lang w:val="en-AU"/>
-        </w:rPr>
-        <w:t>Int: for storing indices of arrays</w:t>
+          <w:b/>
+          <w:bCs/>
+          <w:sz w:val="24"/>
+          <w:szCs w:val="24"/>
+          <w:lang w:val="en-AU"/>
+        </w:rPr>
+        <w:t>Int</w:t>
+      </w:r>
+      <w:r>
+        <w:rPr>
+          <w:rFonts w:ascii="Fira Code" w:hAnsi="Fira Code" w:cs="Fira Code"/>
+          <w:sz w:val="24"/>
+          <w:szCs w:val="24"/>
+          <w:lang w:val="en-AU"/>
+        </w:rPr>
+        <w:t>: for storing indices of arrays</w:t>
       </w:r>
     </w:p>
     <w:p>
@@ -2153,11 +2351,22 @@
       <w:r>
         <w:rPr>
           <w:rFonts w:ascii="Fira Code" w:hAnsi="Fira Code" w:cs="Fira Code"/>
-          <w:sz w:val="24"/>
-          <w:szCs w:val="24"/>
-          <w:lang w:val="en-AU"/>
-        </w:rPr>
-        <w:t>Float: for determining the life (in seconds) of a population member</w:t>
+          <w:b/>
+          <w:bCs/>
+          <w:sz w:val="24"/>
+          <w:szCs w:val="24"/>
+          <w:lang w:val="en-AU"/>
+        </w:rPr>
+        <w:t>Float</w:t>
+      </w:r>
+      <w:r>
+        <w:rPr>
+          <w:rFonts w:ascii="Fira Code" w:hAnsi="Fira Code" w:cs="Fira Code"/>
+          <w:sz w:val="24"/>
+          <w:szCs w:val="24"/>
+          <w:lang w:val="en-AU"/>
+        </w:rPr>
+        <w:t>: for determining the life (in seconds) of a population member</w:t>
       </w:r>
     </w:p>
     <w:p>
@@ -2179,12 +2388,23 @@
       <w:r>
         <w:rPr>
           <w:rFonts w:ascii="Fira Code" w:hAnsi="Fira Code" w:cs="Fira Code"/>
+          <w:b/>
+          <w:bCs/>
           <w:sz w:val="24"/>
           <w:szCs w:val="24"/>
           <w:lang w:val="en-AU"/>
         </w:rPr>
         <w:lastRenderedPageBreak/>
-        <w:t xml:space="preserve">String: for storing </w:t>
+        <w:t>String</w:t>
+      </w:r>
+      <w:r>
+        <w:rPr>
+          <w:rFonts w:ascii="Fira Code" w:hAnsi="Fira Code" w:cs="Fira Code"/>
+          <w:sz w:val="24"/>
+          <w:szCs w:val="24"/>
+          <w:lang w:val="en-AU"/>
+        </w:rPr>
+        <w:t xml:space="preserve">: for storing </w:t>
       </w:r>
       <w:r>
         <w:rPr>
@@ -2215,6 +2435,8 @@
       <w:r>
         <w:rPr>
           <w:rFonts w:ascii="Fira Code" w:hAnsi="Fira Code" w:cs="Fira Code"/>
+          <w:b/>
+          <w:bCs/>
           <w:sz w:val="24"/>
           <w:szCs w:val="24"/>
           <w:lang w:val="en-AU"/>
@@ -2225,6 +2447,8 @@
       <w:r>
         <w:rPr>
           <w:rFonts w:ascii="Fira Code" w:hAnsi="Fira Code" w:cs="Fira Code"/>
+          <w:b/>
+          <w:bCs/>
           <w:sz w:val="24"/>
           <w:szCs w:val="24"/>
           <w:lang w:val="en-AU"/>
@@ -2270,6 +2494,97 @@
         </w:rPr>
         <w:t>objects on screen, and display or manipulate any graphical items.</w:t>
       </w:r>
+    </w:p>
+    <w:p>
+      <w:pPr>
+        <w:pStyle w:val="ListParagraph"/>
+        <w:numPr>
+          <w:ilvl w:val="0"/>
+          <w:numId w:val="2"/>
+        </w:numPr>
+        <w:rPr>
+          <w:rFonts w:ascii="Fira Code" w:hAnsi="Fira Code" w:cs="Fira Code"/>
+          <w:i/>
+          <w:iCs/>
+          <w:sz w:val="24"/>
+          <w:szCs w:val="24"/>
+          <w:lang w:val="en-AU"/>
+        </w:rPr>
+      </w:pPr>
+      <w:r>
+        <w:rPr>
+          <w:rFonts w:ascii="Fira Code" w:hAnsi="Fira Code" w:cs="Fira Code"/>
+          <w:b/>
+          <w:bCs/>
+          <w:sz w:val="24"/>
+          <w:szCs w:val="24"/>
+          <w:lang w:val="en-AU"/>
+        </w:rPr>
+        <w:t>Array</w:t>
+      </w:r>
+      <w:r>
+        <w:rPr>
+          <w:rFonts w:ascii="Fira Code" w:hAnsi="Fira Code" w:cs="Fira Code"/>
+          <w:sz w:val="24"/>
+          <w:szCs w:val="24"/>
+          <w:lang w:val="en-AU"/>
+        </w:rPr>
+        <w:t xml:space="preserve">: </w:t>
+      </w:r>
+      <w:r>
+        <w:rPr>
+          <w:rFonts w:ascii="Fira Code" w:hAnsi="Fira Code" w:cs="Fira Code"/>
+          <w:sz w:val="24"/>
+          <w:szCs w:val="24"/>
+        </w:rPr>
+        <w:t>an a</w:t>
+      </w:r>
+      <w:r>
+        <w:rPr>
+          <w:rFonts w:ascii="Fira Code" w:hAnsi="Fira Code" w:cs="Fira Code"/>
+          <w:sz w:val="24"/>
+          <w:szCs w:val="24"/>
+        </w:rPr>
+        <w:t xml:space="preserve">rray is a </w:t>
+      </w:r>
+      <w:r>
+        <w:rPr>
+          <w:rFonts w:ascii="Fira Code" w:hAnsi="Fira Code" w:cs="Fira Code"/>
+          <w:sz w:val="24"/>
+          <w:szCs w:val="24"/>
+        </w:rPr>
+        <w:t>similar</w:t>
+      </w:r>
+      <w:r>
+        <w:rPr>
+          <w:rFonts w:ascii="Fira Code" w:hAnsi="Fira Code" w:cs="Fira Code"/>
+          <w:sz w:val="24"/>
+          <w:szCs w:val="24"/>
+        </w:rPr>
+        <w:t xml:space="preserve"> collection of elements of the same data type.</w:t>
+      </w:r>
+      <w:r>
+        <w:rPr>
+          <w:rFonts w:ascii="Fira Code" w:hAnsi="Fira Code" w:cs="Fira Code"/>
+          <w:sz w:val="24"/>
+          <w:szCs w:val="24"/>
+        </w:rPr>
+        <w:t xml:space="preserve"> It will be used for keeping track of the upgrades stored.</w:t>
+      </w:r>
+    </w:p>
+    <w:p>
+      <w:pPr>
+        <w:pStyle w:val="ListParagraph"/>
+        <w:ind w:left="1080"/>
+        <w:rPr>
+          <w:rFonts w:ascii="Fira Code" w:hAnsi="Fira Code" w:cs="Fira Code"/>
+          <w:i/>
+          <w:iCs/>
+          <w:sz w:val="24"/>
+          <w:szCs w:val="24"/>
+          <w:lang w:val="en-AU"/>
+        </w:rPr>
+      </w:pPr>
     </w:p>
     <w:p>
       <w:pPr>
@@ -2298,6 +2613,143 @@
         </w:rPr>
         <w:t>Explain what mathematical operations you can use to calculate your equations</w:t>
       </w:r>
+      <w:r>
+        <w:rPr>
+          <w:rFonts w:ascii="Fira Code" w:hAnsi="Fira Code" w:cs="Fira Code"/>
+          <w:i/>
+          <w:iCs/>
+          <w:sz w:val="24"/>
+          <w:szCs w:val="24"/>
+          <w:lang w:val="en-AU"/>
+        </w:rPr>
+        <w:t>.</w:t>
+      </w:r>
+    </w:p>
+    <w:p>
+      <w:pPr>
+        <w:pStyle w:val="ListParagraph"/>
+        <w:numPr>
+          <w:ilvl w:val="0"/>
+          <w:numId w:val="2"/>
+        </w:numPr>
+        <w:rPr>
+          <w:rFonts w:ascii="Fira Code" w:hAnsi="Fira Code" w:cs="Fira Code"/>
+          <w:sz w:val="24"/>
+          <w:szCs w:val="24"/>
+          <w:lang w:val="en-AU"/>
+        </w:rPr>
+      </w:pPr>
+      <w:r>
+        <w:rPr>
+          <w:rFonts w:ascii="Fira Code" w:hAnsi="Fira Code" w:cs="Fira Code"/>
+          <w:b/>
+          <w:bCs/>
+          <w:sz w:val="24"/>
+          <w:szCs w:val="24"/>
+          <w:lang w:val="en-AU"/>
+        </w:rPr>
+        <w:t>Plus</w:t>
+      </w:r>
+      <w:r>
+        <w:rPr>
+          <w:rFonts w:ascii="Fira Code" w:hAnsi="Fira Code" w:cs="Fira Code"/>
+          <w:sz w:val="24"/>
+          <w:szCs w:val="24"/>
+          <w:lang w:val="en-AU"/>
+        </w:rPr>
+        <w:t xml:space="preserve"> (+, addition): for use with increasing the number of the populous per click, adding to the lifetime of the population, tracking the indices of arrays, for loops, and string concatenation and conjunction.</w:t>
+      </w:r>
+    </w:p>
+    <w:p>
+      <w:pPr>
+        <w:pStyle w:val="ListParagraph"/>
+        <w:numPr>
+          <w:ilvl w:val="0"/>
+          <w:numId w:val="2"/>
+        </w:numPr>
+        <w:rPr>
+          <w:rFonts w:ascii="Fira Code" w:hAnsi="Fira Code" w:cs="Fira Code"/>
+          <w:sz w:val="24"/>
+          <w:szCs w:val="24"/>
+          <w:lang w:val="en-AU"/>
+        </w:rPr>
+      </w:pPr>
+      <w:r>
+        <w:rPr>
+          <w:rFonts w:ascii="Fira Code" w:hAnsi="Fira Code" w:cs="Fira Code"/>
+          <w:b/>
+          <w:bCs/>
+          <w:sz w:val="24"/>
+          <w:szCs w:val="24"/>
+          <w:lang w:val="en-AU"/>
+        </w:rPr>
+        <w:t>Minus</w:t>
+      </w:r>
+      <w:r>
+        <w:rPr>
+          <w:rFonts w:ascii="Fira Code" w:hAnsi="Fira Code" w:cs="Fira Code"/>
+          <w:sz w:val="24"/>
+          <w:szCs w:val="24"/>
+          <w:lang w:val="en-AU"/>
+        </w:rPr>
+        <w:t xml:space="preserve"> (-, subtraction): for use with decreasing the population over time.</w:t>
+      </w:r>
+    </w:p>
+    <w:p>
+      <w:pPr>
+        <w:pStyle w:val="ListParagraph"/>
+        <w:numPr>
+          <w:ilvl w:val="0"/>
+          <w:numId w:val="2"/>
+        </w:numPr>
+        <w:rPr>
+          <w:rFonts w:ascii="Fira Code" w:hAnsi="Fira Code" w:cs="Fira Code"/>
+          <w:sz w:val="24"/>
+          <w:szCs w:val="24"/>
+          <w:lang w:val="en-AU"/>
+        </w:rPr>
+      </w:pPr>
+      <w:r>
+        <w:rPr>
+          <w:rFonts w:ascii="Fira Code" w:hAnsi="Fira Code" w:cs="Fira Code"/>
+          <w:b/>
+          <w:bCs/>
+          <w:sz w:val="24"/>
+          <w:szCs w:val="24"/>
+          <w:lang w:val="en-AU"/>
+        </w:rPr>
+        <w:t>Times</w:t>
+      </w:r>
+      <w:r>
+        <w:rPr>
+          <w:rFonts w:ascii="Fira Code" w:hAnsi="Fira Code" w:cs="Fira Code"/>
+          <w:sz w:val="24"/>
+          <w:szCs w:val="24"/>
+          <w:lang w:val="en-AU"/>
+        </w:rPr>
+        <w:t xml:space="preserve"> (*, x, multiplication): for use with exponentially increasing populous added per click, </w:t>
+      </w:r>
+      <w:r>
+        <w:rPr>
+          <w:rFonts w:ascii="Fira Code" w:hAnsi="Fira Code" w:cs="Fira Code"/>
+          <w:sz w:val="24"/>
+          <w:szCs w:val="24"/>
+          <w:lang w:val="en-AU"/>
+        </w:rPr>
+        <w:t>for use with increasing population in houses.</w:t>
+      </w:r>
+    </w:p>
+    <w:p>
+      <w:pPr>
+        <w:pStyle w:val="ListParagraph"/>
+        <w:ind w:left="1080"/>
+        <w:rPr>
+          <w:rFonts w:ascii="Fira Code" w:hAnsi="Fira Code" w:cs="Fira Code"/>
+          <w:sz w:val="24"/>
+          <w:szCs w:val="24"/>
+          <w:lang w:val="en-AU"/>
+        </w:rPr>
+      </w:pPr>
     </w:p>
     <w:p>
       <w:pPr>
@@ -2325,6 +2777,122 @@
           <w:lang w:val="en-AU"/>
         </w:rPr>
         <w:t>Explain any mathematical terms you may use in the document</w:t>
+      </w:r>
+      <w:r>
+        <w:rPr>
+          <w:rFonts w:ascii="Fira Code" w:hAnsi="Fira Code" w:cs="Fira Code"/>
+          <w:i/>
+          <w:iCs/>
+          <w:sz w:val="24"/>
+          <w:szCs w:val="24"/>
+          <w:lang w:val="en-AU"/>
+        </w:rPr>
+        <w:t>.</w:t>
+      </w:r>
+    </w:p>
+    <w:p>
+      <w:pPr>
+        <w:pStyle w:val="ListParagraph"/>
+        <w:numPr>
+          <w:ilvl w:val="0"/>
+          <w:numId w:val="2"/>
+        </w:numPr>
+        <w:rPr>
+          <w:rFonts w:ascii="Fira Code" w:hAnsi="Fira Code" w:cs="Fira Code"/>
+          <w:sz w:val="24"/>
+          <w:szCs w:val="24"/>
+          <w:lang w:val="en-AU"/>
+        </w:rPr>
+      </w:pPr>
+      <w:r>
+        <w:rPr>
+          <w:rFonts w:ascii="Fira Code" w:hAnsi="Fira Code" w:cs="Fira Code"/>
+          <w:b/>
+          <w:bCs/>
+          <w:sz w:val="24"/>
+          <w:szCs w:val="24"/>
+          <w:lang w:val="en-AU"/>
+        </w:rPr>
+        <w:t>Algorithm</w:t>
+      </w:r>
+      <w:r>
+        <w:rPr>
+          <w:rFonts w:ascii="Fira Code" w:hAnsi="Fira Code" w:cs="Fira Code"/>
+          <w:sz w:val="24"/>
+          <w:szCs w:val="24"/>
+          <w:lang w:val="en-AU"/>
+        </w:rPr>
+        <w:t>: a procedure or set of steps used to solve mathematical calculations or computations.</w:t>
+      </w:r>
+    </w:p>
+    <w:p>
+      <w:pPr>
+        <w:pStyle w:val="ListParagraph"/>
+        <w:numPr>
+          <w:ilvl w:val="0"/>
+          <w:numId w:val="2"/>
+        </w:numPr>
+        <w:rPr>
+          <w:rFonts w:ascii="Fira Code" w:hAnsi="Fira Code" w:cs="Fira Code"/>
+          <w:sz w:val="24"/>
+          <w:szCs w:val="24"/>
+          <w:lang w:val="en-AU"/>
+        </w:rPr>
+      </w:pPr>
+      <w:r>
+        <w:rPr>
+          <w:rFonts w:ascii="Fira Code" w:hAnsi="Fira Code" w:cs="Fira Code"/>
+          <w:b/>
+          <w:bCs/>
+          <w:sz w:val="24"/>
+          <w:szCs w:val="24"/>
+          <w:lang w:val="en-AU"/>
+        </w:rPr>
+        <w:t>Decimal</w:t>
+      </w:r>
+      <w:r>
+        <w:rPr>
+          <w:rFonts w:ascii="Fira Code" w:hAnsi="Fira Code" w:cs="Fira Code"/>
+          <w:sz w:val="24"/>
+          <w:szCs w:val="24"/>
+          <w:lang w:val="en-AU"/>
+        </w:rPr>
+        <w:t>: a fractional real number.</w:t>
+      </w:r>
+    </w:p>
+    <w:p>
+      <w:pPr>
+        <w:pStyle w:val="ListParagraph"/>
+        <w:numPr>
+          <w:ilvl w:val="0"/>
+          <w:numId w:val="2"/>
+        </w:numPr>
+        <w:rPr>
+          <w:rFonts w:ascii="Fira Code" w:hAnsi="Fira Code" w:cs="Fira Code"/>
+          <w:sz w:val="24"/>
+          <w:szCs w:val="24"/>
+          <w:lang w:val="en-AU"/>
+        </w:rPr>
+      </w:pPr>
+      <w:r>
+        <w:rPr>
+          <w:rFonts w:ascii="Fira Code" w:hAnsi="Fira Code" w:cs="Fira Code"/>
+          <w:b/>
+          <w:bCs/>
+          <w:sz w:val="24"/>
+          <w:szCs w:val="24"/>
+          <w:lang w:val="en-AU"/>
+        </w:rPr>
+        <w:t>Integers</w:t>
+      </w:r>
+      <w:r>
+        <w:rPr>
+          <w:rFonts w:ascii="Fira Code" w:hAnsi="Fira Code" w:cs="Fira Code"/>
+          <w:sz w:val="24"/>
+          <w:szCs w:val="24"/>
+          <w:lang w:val="en-AU"/>
+        </w:rPr>
+        <w:t>: a whole number that can include zero and be even or odd.</w:t>
       </w:r>
     </w:p>
     <w:sectPr>
@@ -3369,7 +3937,6 @@
   <w:style w:type="character" w:default="1" w:styleId="DefaultParagraphFont">
     <w:name w:val="Default Paragraph Font"/>
     <w:uiPriority w:val="1"/>
-    <w:semiHidden/>
     <w:unhideWhenUsed/>
   </w:style>
   <w:style w:type="table" w:default="1" w:styleId="TableNormal">

</xml_diff>